<commit_message>
Started working on code for displaying different comments under Day Zero project images.
</commit_message>
<xml_diff>
--- a/DayZeroBrainstorm.docx
+++ b/DayZeroBrainstorm.docx
@@ -66,17 +66,34 @@
         <w:ind w:left="360"/>
       </w:pPr>
       <w:r>
-        <w:t>2.  (Make new image/gif for second one)</w:t>
+        <w:t xml:space="preserve">2.  </w:t>
+      </w:r>
+      <w:r>
+        <w:t>Gif of program in action.</w:t>
       </w:r>
     </w:p>
     <w:p>
       <w:r>
-        <w:t xml:space="preserve">3. </w:t>
-      </w:r>
-      <w:r>
-        <w:t>The exhibit was designed to spread awareness of water scarcity across the globe and discuss ways to alleviate it.</w:t>
+        <w:t>3. The exhibit was designed to spread awareness of water scarcity across the globe and discuss ways to alleviate it.</w:t>
       </w:r>
     </w:p>
+    <w:p>
+      <w:r>
+        <w:t>4. Exhibit participants could pour water to vote on which sector they believed used the most water.</w:t>
+      </w:r>
+    </w:p>
+    <w:p>
+      <w:r>
+        <w:t>5. Timeline on display</w:t>
+      </w:r>
+    </w:p>
+    <w:p>
+      <w:r>
+        <w:t>6. Day Zero consisted of 5 designers and 2 developers.</w:t>
+      </w:r>
+    </w:p>
+    <w:p/>
+    <w:p/>
     <w:sectPr>
       <w:pgSz w:w="12240" w:h="15840"/>
       <w:pgMar w:top="1440" w:right="1440" w:bottom="1440" w:left="1440" w:header="708" w:footer="708" w:gutter="0"/>

</xml_diff>

<commit_message>
Made Day Zero text display with a TyperWritter effect on each slide.
</commit_message>
<xml_diff>
--- a/DayZeroBrainstorm.docx
+++ b/DayZeroBrainstorm.docx
@@ -90,6 +90,22 @@
     <w:p>
       <w:r>
         <w:t>6. Day Zero consisted of 5 designers and 2 developers.</w:t>
+      </w:r>
+    </w:p>
+    <w:p/>
+    <w:p>
+      <w:r>
+        <w:t>Have typerwritter effect for text here.</w:t>
+      </w:r>
+    </w:p>
+    <w:p>
+      <w:r>
+        <w:t>Have a fade in for the Dangers of Road.</w:t>
+      </w:r>
+    </w:p>
+    <w:p>
+      <w:r>
+        <w:t>Have a div expand from middle of text to wipe it clean and display the next text in others.</w:t>
       </w:r>
     </w:p>
     <w:p/>

</xml_diff>

<commit_message>
Modified the text of Day Zero to work better with the Type Writter effect and sped up the effect a little bit.
</commit_message>
<xml_diff>
--- a/DayZeroBrainstorm.docx
+++ b/DayZeroBrainstorm.docx
@@ -74,12 +74,21 @@
     </w:p>
     <w:p>
       <w:r>
-        <w:t>3. The exhibit was designed to spread awareness of water scarcity across the globe and discuss ways to alleviate it.</w:t>
+        <w:t xml:space="preserve">3. The exhibit was designed to spread awareness of </w:t>
+      </w:r>
+      <w:r>
+        <w:t xml:space="preserve">global </w:t>
+      </w:r>
+      <w:r>
+        <w:t>water scarcity</w:t>
       </w:r>
     </w:p>
     <w:p>
       <w:r>
-        <w:t>4. Exhibit participants could pour water to vote on which sector they believed used the most water.</w:t>
+        <w:t xml:space="preserve">4. </w:t>
+      </w:r>
+      <w:r>
+        <w:t xml:space="preserve">Newcomers poured water to vote on which sector used the most water </w:t>
       </w:r>
     </w:p>
     <w:p>
@@ -95,7 +104,15 @@
     <w:p/>
     <w:p>
       <w:r>
-        <w:t>Have typerwritter effect for text here.</w:t>
+        <w:t xml:space="preserve">Have </w:t>
+      </w:r>
+      <w:proofErr w:type="spellStart"/>
+      <w:r>
+        <w:t>typerwritter</w:t>
+      </w:r>
+      <w:proofErr w:type="spellEnd"/>
+      <w:r>
+        <w:t xml:space="preserve"> effect for text here.</w:t>
       </w:r>
     </w:p>
     <w:p>

</xml_diff>

<commit_message>
Create new folder 'projects' to store my copies of projects into. Updated scripts to accomidate new project 'WoW Character Search'. Changed order of projects, moving Sticker Trader to second place. Added new project 'WoW Character Search' to portfolio.
</commit_message>
<xml_diff>
--- a/DayZeroBrainstorm.docx
+++ b/DayZeroBrainstorm.docx
@@ -126,7 +126,26 @@
       </w:r>
     </w:p>
     <w:p/>
-    <w:p/>
+    <w:p>
+      <w:r>
+        <w:t>I built the front end of a website based on the concept design given to me.</w:t>
+      </w:r>
+    </w:p>
+    <w:p>
+      <w:r>
+        <w:t>The website fetches World of Warcraft character data to display it to the user.</w:t>
+      </w:r>
+    </w:p>
+    <w:p>
+      <w:r>
+        <w:t>Image showcases the various information boxes that appear when hovering over certain elements.</w:t>
+      </w:r>
+    </w:p>
+    <w:p>
+      <w:r>
+        <w:t>Concept Design Image, website was built using JS/HTML/CSS.</w:t>
+      </w:r>
+    </w:p>
     <w:sectPr>
       <w:pgSz w:w="12240" w:h="15840"/>
       <w:pgMar w:top="1440" w:right="1440" w:bottom="1440" w:left="1440" w:header="708" w:footer="708" w:gutter="0"/>
@@ -140,6 +159,95 @@
 <file path=word/numbering.xml><?xml version="1.0" encoding="utf-8"?>
 <w:numbering xmlns:wpc="http://schemas.microsoft.com/office/word/2010/wordprocessingCanvas" xmlns:cx="http://schemas.microsoft.com/office/drawing/2014/chartex" xmlns:cx1="http://schemas.microsoft.com/office/drawing/2015/9/8/chartex" xmlns:cx2="http://schemas.microsoft.com/office/drawing/2015/10/21/chartex" xmlns:cx3="http://schemas.microsoft.com/office/drawing/2016/5/9/chartex" xmlns:cx4="http://schemas.microsoft.com/office/drawing/2016/5/10/chartex" xmlns:cx5="http://schemas.microsoft.com/office/drawing/2016/5/11/chartex" xmlns:cx6="http://schemas.microsoft.com/office/drawing/2016/5/12/chartex" xmlns:cx7="http://schemas.microsoft.com/office/drawing/2016/5/13/chartex" xmlns:cx8="http://schemas.microsoft.com/office/drawing/2016/5/14/chartex" xmlns:mc="http://schemas.openxmlformats.org/markup-compatibility/2006" xmlns:aink="http://schemas.microsoft.com/office/drawing/2016/ink" xmlns:am3d="http://schemas.microsoft.com/office/drawing/2017/model3d" xmlns:o="urn:schemas-microsoft-com:office:office" xmlns:r="http://schemas.openxmlformats.org/officeDocument/2006/relationships" xmlns:m="http://schemas.openxmlformats.org/officeDocument/2006/math" xmlns:v="urn:schemas-microsoft-com:vml" xmlns:wp14="http://schemas.microsoft.com/office/word/2010/wordprocessingDrawing" xmlns:wp="http://schemas.openxmlformats.org/drawingml/2006/wordprocessingDrawing" xmlns:w10="urn:schemas-microsoft-com:office:word" xmlns:w="http://schemas.openxmlformats.org/wordprocessingml/2006/main" xmlns:w14="http://schemas.microsoft.com/office/word/2010/wordml" xmlns:w15="http://schemas.microsoft.com/office/word/2012/wordml" xmlns:w16cex="http://schemas.microsoft.com/office/word/2018/wordml/cex" xmlns:w16cid="http://schemas.microsoft.com/office/word/2016/wordml/cid" xmlns:w16="http://schemas.microsoft.com/office/word/2018/wordml" xmlns:w16se="http://schemas.microsoft.com/office/word/2015/wordml/symex" xmlns:wpg="http://schemas.microsoft.com/office/word/2010/wordprocessingGroup" xmlns:wpi="http://schemas.microsoft.com/office/word/2010/wordprocessingInk" xmlns:wne="http://schemas.microsoft.com/office/word/2006/wordml" xmlns:wps="http://schemas.microsoft.com/office/word/2010/wordprocessingShape" mc:Ignorable="w14 w15 w16se w16cid w16 w16cex wp14">
   <w:abstractNum w:abstractNumId="0" w15:restartNumberingAfterBreak="0">
+    <w:nsid w:val="324951CC"/>
+    <w:multiLevelType w:val="hybridMultilevel"/>
+    <w:tmpl w:val="029EE6C0"/>
+    <w:lvl w:ilvl="0" w:tplc="1009000F">
+      <w:start w:val="3"/>
+      <w:numFmt w:val="decimal"/>
+      <w:lvlText w:val="%1."/>
+      <w:lvlJc w:val="left"/>
+      <w:pPr>
+        <w:ind w:left="720" w:hanging="360"/>
+      </w:pPr>
+      <w:rPr>
+        <w:rFonts w:hint="default"/>
+      </w:rPr>
+    </w:lvl>
+    <w:lvl w:ilvl="1" w:tplc="10090019" w:tentative="1">
+      <w:start w:val="1"/>
+      <w:numFmt w:val="lowerLetter"/>
+      <w:lvlText w:val="%2."/>
+      <w:lvlJc w:val="left"/>
+      <w:pPr>
+        <w:ind w:left="1440" w:hanging="360"/>
+      </w:pPr>
+    </w:lvl>
+    <w:lvl w:ilvl="2" w:tplc="1009001B" w:tentative="1">
+      <w:start w:val="1"/>
+      <w:numFmt w:val="lowerRoman"/>
+      <w:lvlText w:val="%3."/>
+      <w:lvlJc w:val="right"/>
+      <w:pPr>
+        <w:ind w:left="2160" w:hanging="180"/>
+      </w:pPr>
+    </w:lvl>
+    <w:lvl w:ilvl="3" w:tplc="1009000F" w:tentative="1">
+      <w:start w:val="1"/>
+      <w:numFmt w:val="decimal"/>
+      <w:lvlText w:val="%4."/>
+      <w:lvlJc w:val="left"/>
+      <w:pPr>
+        <w:ind w:left="2880" w:hanging="360"/>
+      </w:pPr>
+    </w:lvl>
+    <w:lvl w:ilvl="4" w:tplc="10090019" w:tentative="1">
+      <w:start w:val="1"/>
+      <w:numFmt w:val="lowerLetter"/>
+      <w:lvlText w:val="%5."/>
+      <w:lvlJc w:val="left"/>
+      <w:pPr>
+        <w:ind w:left="3600" w:hanging="360"/>
+      </w:pPr>
+    </w:lvl>
+    <w:lvl w:ilvl="5" w:tplc="1009001B" w:tentative="1">
+      <w:start w:val="1"/>
+      <w:numFmt w:val="lowerRoman"/>
+      <w:lvlText w:val="%6."/>
+      <w:lvlJc w:val="right"/>
+      <w:pPr>
+        <w:ind w:left="4320" w:hanging="180"/>
+      </w:pPr>
+    </w:lvl>
+    <w:lvl w:ilvl="6" w:tplc="1009000F" w:tentative="1">
+      <w:start w:val="1"/>
+      <w:numFmt w:val="decimal"/>
+      <w:lvlText w:val="%7."/>
+      <w:lvlJc w:val="left"/>
+      <w:pPr>
+        <w:ind w:left="5040" w:hanging="360"/>
+      </w:pPr>
+    </w:lvl>
+    <w:lvl w:ilvl="7" w:tplc="10090019" w:tentative="1">
+      <w:start w:val="1"/>
+      <w:numFmt w:val="lowerLetter"/>
+      <w:lvlText w:val="%8."/>
+      <w:lvlJc w:val="left"/>
+      <w:pPr>
+        <w:ind w:left="5760" w:hanging="360"/>
+      </w:pPr>
+    </w:lvl>
+    <w:lvl w:ilvl="8" w:tplc="1009001B" w:tentative="1">
+      <w:start w:val="1"/>
+      <w:numFmt w:val="lowerRoman"/>
+      <w:lvlText w:val="%9."/>
+      <w:lvlJc w:val="right"/>
+      <w:pPr>
+        <w:ind w:left="6480" w:hanging="180"/>
+      </w:pPr>
+    </w:lvl>
+  </w:abstractNum>
+  <w:abstractNum w:abstractNumId="1" w15:restartNumberingAfterBreak="0">
     <w:nsid w:val="42004E01"/>
     <w:multiLevelType w:val="hybridMultilevel"/>
     <w:tmpl w:val="E5E8ABE0"/>
@@ -229,6 +337,9 @@
     </w:lvl>
   </w:abstractNum>
   <w:num w:numId="1">
+    <w:abstractNumId w:val="1"/>
+  </w:num>
+  <w:num w:numId="2">
     <w:abstractNumId w:val="0"/>
   </w:num>
 </w:numbering>

</xml_diff>